<commit_message>
add last report and test
</commit_message>
<xml_diff>
--- a/labs/ЛР 4.docx
+++ b/labs/ЛР 4.docx
@@ -67,23 +67,7 @@
           <w:sz w:val="28"/>
           <w:szCs w:val="28"/>
         </w:rPr>
-        <w:t>(</w:t>
-      </w:r>
-      <w:proofErr w:type="spellStart"/>
-      <w:r>
-        <w:rPr>
-          <w:sz w:val="28"/>
-          <w:szCs w:val="28"/>
-        </w:rPr>
-        <w:t>ТвГТУ</w:t>
-      </w:r>
-      <w:proofErr w:type="spellEnd"/>
-      <w:r>
-        <w:rPr>
-          <w:sz w:val="28"/>
-          <w:szCs w:val="28"/>
-        </w:rPr>
-        <w:t>)</w:t>
+        <w:t>(ТвГТУ)</w:t>
       </w:r>
     </w:p>
     <w:p>
@@ -380,17 +364,8 @@
           <w:sz w:val="28"/>
           <w:szCs w:val="28"/>
         </w:rPr>
-        <w:t xml:space="preserve">Иванов </w:t>
-      </w:r>
-      <w:proofErr w:type="gramStart"/>
-      <w:r>
-        <w:rPr>
-          <w:sz w:val="28"/>
-          <w:szCs w:val="28"/>
-        </w:rPr>
-        <w:t>Р.В</w:t>
-      </w:r>
-      <w:proofErr w:type="gramEnd"/>
+        <w:t>Иванов Р.В</w:t>
+      </w:r>
     </w:p>
     <w:p>
       <w:pPr>
@@ -834,23 +809,7 @@
           <w:sz w:val="28"/>
           <w:szCs w:val="28"/>
         </w:rPr>
-        <w:t xml:space="preserve">Создал новую </w:t>
-      </w:r>
-      <w:proofErr w:type="gramStart"/>
-      <w:r>
-        <w:rPr>
-          <w:sz w:val="28"/>
-          <w:szCs w:val="28"/>
-        </w:rPr>
-        <w:t>ветку ,</w:t>
-      </w:r>
-      <w:proofErr w:type="gramEnd"/>
-      <w:r>
-        <w:rPr>
-          <w:sz w:val="28"/>
-          <w:szCs w:val="28"/>
-        </w:rPr>
-        <w:t xml:space="preserve"> внес изменения и зафиксировал их </w:t>
+        <w:t xml:space="preserve">Создал новую ветку , внес изменения и зафиксировал их </w:t>
       </w:r>
     </w:p>
     <w:p>
@@ -1136,23 +1095,7 @@
           <w:sz w:val="28"/>
           <w:szCs w:val="28"/>
         </w:rPr>
-        <w:t xml:space="preserve">8. Создал репозиторий на </w:t>
-      </w:r>
-      <w:proofErr w:type="spellStart"/>
-      <w:r>
-        <w:rPr>
-          <w:sz w:val="28"/>
-          <w:szCs w:val="28"/>
-        </w:rPr>
-        <w:t>гитхабе</w:t>
-      </w:r>
-      <w:proofErr w:type="spellEnd"/>
-      <w:r>
-        <w:rPr>
-          <w:sz w:val="28"/>
-          <w:szCs w:val="28"/>
-        </w:rPr>
-        <w:t xml:space="preserve"> </w:t>
+        <w:t xml:space="preserve">8. Создал репозиторий на гитхабе </w:t>
       </w:r>
       <w:r>
         <w:rPr>
@@ -1246,6 +1189,47 @@
           <w:szCs w:val="28"/>
         </w:rPr>
       </w:pPr>
+      <w:r>
+        <w:rPr>
+          <w:noProof/>
+        </w:rPr>
+        <w:lastRenderedPageBreak/>
+        <w:drawing>
+          <wp:inline distT="0" distB="0" distL="0" distR="0" wp14:anchorId="0C5C59F8" wp14:editId="57CB72A0">
+            <wp:extent cx="5940425" cy="3815080"/>
+            <wp:effectExtent l="0" t="0" r="3175" b="0"/>
+            <wp:docPr id="3" name="Picture 3"/>
+            <wp:cNvGraphicFramePr>
+              <a:graphicFrameLocks xmlns:a="http://schemas.openxmlformats.org/drawingml/2006/main" noChangeAspect="1"/>
+            </wp:cNvGraphicFramePr>
+            <a:graphic xmlns:a="http://schemas.openxmlformats.org/drawingml/2006/main">
+              <a:graphicData uri="http://schemas.openxmlformats.org/drawingml/2006/picture">
+                <pic:pic xmlns:pic="http://schemas.openxmlformats.org/drawingml/2006/picture">
+                  <pic:nvPicPr>
+                    <pic:cNvPr id="1" name=""/>
+                    <pic:cNvPicPr/>
+                  </pic:nvPicPr>
+                  <pic:blipFill>
+                    <a:blip r:embed="rId14"/>
+                    <a:stretch>
+                      <a:fillRect/>
+                    </a:stretch>
+                  </pic:blipFill>
+                  <pic:spPr>
+                    <a:xfrm>
+                      <a:off x="0" y="0"/>
+                      <a:ext cx="5940425" cy="3815080"/>
+                    </a:xfrm>
+                    <a:prstGeom prst="rect">
+                      <a:avLst/>
+                    </a:prstGeom>
+                  </pic:spPr>
+                </pic:pic>
+              </a:graphicData>
+            </a:graphic>
+          </wp:inline>
+        </w:drawing>
+      </w:r>
     </w:p>
     <w:p>
       <w:pPr>
@@ -1264,17 +1248,8 @@
           <w:sz w:val="28"/>
           <w:szCs w:val="28"/>
         </w:rPr>
-        <w:t xml:space="preserve"> Каждый имеет доступ на скачку репозитория и может вносить в него изменения путем </w:t>
-      </w:r>
-      <w:proofErr w:type="spellStart"/>
-      <w:r>
-        <w:rPr>
-          <w:sz w:val="28"/>
-          <w:szCs w:val="28"/>
-        </w:rPr>
-        <w:t>пулреквеста</w:t>
-      </w:r>
-      <w:proofErr w:type="spellEnd"/>
+        <w:t xml:space="preserve"> Каждый имеет доступ на скачку репозитория и может вносить в него изменения путем пулреквеста</w:t>
+      </w:r>
     </w:p>
     <w:sectPr>
       <w:pgSz w:w="11906" w:h="16838"/>

</xml_diff>